<commit_message>
updated resume file, added typescript into frameworks section, moved sql, mysql, and sqlite to database section
</commit_message>
<xml_diff>
--- a/public/resume/LilyFullstackResume.docx
+++ b/public/resume/LilyFullstackResume.docx
@@ -29,6 +29,48 @@
         <w:rPr>
           <w:rtl w:val="0"/>
         </w:rPr>
+      </w:r>
+      <w:r>
+        <w:drawing>
+          <wp:anchor allowOverlap="1" behindDoc="0" distB="114300" distT="114300" distL="114300" distR="114300" hidden="0" layoutInCell="1" locked="0" relativeHeight="0" simplePos="0">
+            <wp:simplePos x="0" y="0"/>
+            <wp:positionH relativeFrom="column">
+              <wp:posOffset>-247649</wp:posOffset>
+            </wp:positionH>
+            <wp:positionV relativeFrom="paragraph">
+              <wp:posOffset>114300</wp:posOffset>
+            </wp:positionV>
+            <wp:extent cx="376238" cy="399752"/>
+            <wp:effectExtent b="0" l="0" r="0" t="0"/>
+            <wp:wrapSquare wrapText="bothSides" distB="114300" distT="114300" distL="114300" distR="114300"/>
+            <wp:docPr id="1" name="image1.png"/>
+            <a:graphic>
+              <a:graphicData uri="http://schemas.openxmlformats.org/drawingml/2006/picture">
+                <pic:pic>
+                  <pic:nvPicPr>
+                    <pic:cNvPr id="0" name="image1.png"/>
+                    <pic:cNvPicPr preferRelativeResize="0"/>
+                  </pic:nvPicPr>
+                  <pic:blipFill>
+                    <a:blip r:embed="rId6"/>
+                    <a:srcRect b="0" l="0" r="0" t="0"/>
+                    <a:stretch>
+                      <a:fillRect/>
+                    </a:stretch>
+                  </pic:blipFill>
+                  <pic:spPr>
+                    <a:xfrm>
+                      <a:off x="0" y="0"/>
+                      <a:ext cx="376238" cy="399752"/>
+                    </a:xfrm>
+                    <a:prstGeom prst="rect"/>
+                    <a:ln/>
+                  </pic:spPr>
+                </pic:pic>
+              </a:graphicData>
+            </a:graphic>
+          </wp:anchor>
+        </w:drawing>
       </w:r>
     </w:p>
     <w:p>
@@ -67,6 +109,16 @@
     </w:p>
     <w:p>
       <w:pPr>
+        <w:rPr/>
+      </w:pPr>
+      <w:r>
+        <w:rPr>
+          <w:rtl w:val="0"/>
+        </w:rPr>
+      </w:r>
+    </w:p>
+    <w:p>
+      <w:pPr>
         <w:widowControl w:val="0"/>
         <w:spacing w:before="0" w:line="240" w:lineRule="auto"/>
         <w:ind w:right="300"/>
@@ -78,7 +130,7 @@
           <w:szCs w:val="22"/>
         </w:rPr>
       </w:pPr>
-      <w:hyperlink r:id="rId6">
+      <w:hyperlink r:id="rId7">
         <w:r>
           <w:rPr>
             <w:rFonts w:ascii="Merriweather" w:cs="Merriweather" w:eastAsia="Merriweather" w:hAnsi="Merriweather"/>
@@ -119,7 +171,7 @@
         </w:rPr>
         <w:t xml:space="preserve"> | </w:t>
       </w:r>
-      <w:hyperlink r:id="rId7">
+      <w:hyperlink r:id="rId8">
         <w:r>
           <w:rPr>
             <w:rFonts w:ascii="Merriweather" w:cs="Merriweather" w:eastAsia="Merriweather" w:hAnsi="Merriweather"/>
@@ -152,7 +204,7 @@
         </w:rPr>
         <w:t xml:space="preserve">| </w:t>
       </w:r>
-      <w:hyperlink r:id="rId8">
+      <w:hyperlink r:id="rId9">
         <w:r>
           <w:rPr>
             <w:rFonts w:ascii="Merriweather" w:cs="Merriweather" w:eastAsia="Merriweather" w:hAnsi="Merriweather"/>
@@ -175,7 +227,7 @@
         </w:rPr>
         <w:t xml:space="preserve"> | </w:t>
       </w:r>
-      <w:hyperlink r:id="rId9">
+      <w:hyperlink r:id="rId10">
         <w:r>
           <w:rPr>
             <w:rFonts w:ascii="Merriweather" w:cs="Merriweather" w:eastAsia="Merriweather" w:hAnsi="Merriweather"/>
@@ -442,7 +494,7 @@
           <w:szCs w:val="22"/>
           <w:rtl w:val="0"/>
         </w:rPr>
-        <w:t xml:space="preserve">—Node.js, Express.js, JQuery, Bootstrap, Skeleton, Partials, APIs, PHP,  React, Ruby on Rails</w:t>
+        <w:t xml:space="preserve">—TypeScript, Node.js, Express.js, JQuery, Bootstrap, Skeleton, Partials, APIs, PHP,  React, Ruby on Rails</w:t>
       </w:r>
       <w:r>
         <w:rPr>
@@ -485,7 +537,7 @@
           <w:szCs w:val="22"/>
           <w:rtl w:val="0"/>
         </w:rPr>
-        <w:t xml:space="preserve">—MongoDB, MySQL, Postgres, SQLite3</w:t>
+        <w:t xml:space="preserve">—MongoDB, SQL, MySQL, Postgres, SQLite3</w:t>
       </w:r>
       <w:r>
         <w:rPr>
@@ -600,7 +652,7 @@
           <w:szCs w:val="22"/>
         </w:rPr>
       </w:pPr>
-      <w:hyperlink r:id="rId10">
+      <w:hyperlink r:id="rId11">
         <w:r>
           <w:rPr>
             <w:rFonts w:ascii="Merriweather" w:cs="Merriweather" w:eastAsia="Merriweather" w:hAnsi="Merriweather"/>
@@ -642,7 +694,7 @@
           <w:szCs w:val="22"/>
           <w:rtl w:val="0"/>
         </w:rPr>
-        <w:t xml:space="preserve">Programming a  Pokedex using API and JQuery on a carousel display using basic html, css, and javascript.</w:t>
+        <w:t xml:space="preserve">Pokedex using API and JQuery on a carousel display using basic html, css, and javascript.</w:t>
       </w:r>
       <w:r>
         <w:rPr>
@@ -672,7 +724,7 @@
           <w:szCs w:val="22"/>
         </w:rPr>
       </w:pPr>
-      <w:hyperlink r:id="rId11">
+      <w:hyperlink r:id="rId12">
         <w:r>
           <w:rPr>
             <w:rFonts w:ascii="Merriweather" w:cs="Merriweather" w:eastAsia="Merriweather" w:hAnsi="Merriweather"/>
@@ -734,7 +786,7 @@
           <w:szCs w:val="22"/>
         </w:rPr>
       </w:pPr>
-      <w:hyperlink r:id="rId12">
+      <w:hyperlink r:id="rId13">
         <w:r>
           <w:rPr>
             <w:rFonts w:ascii="Merriweather" w:cs="Merriweather" w:eastAsia="Merriweather" w:hAnsi="Merriweather"/>
@@ -785,7 +837,7 @@
           <w:szCs w:val="22"/>
         </w:rPr>
       </w:pPr>
-      <w:hyperlink r:id="rId13">
+      <w:hyperlink r:id="rId14">
         <w:r>
           <w:rPr>
             <w:rFonts w:ascii="Merriweather" w:cs="Merriweather" w:eastAsia="Merriweather" w:hAnsi="Merriweather"/>
@@ -836,7 +888,7 @@
           <w:szCs w:val="22"/>
         </w:rPr>
       </w:pPr>
-      <w:hyperlink r:id="rId14">
+      <w:hyperlink r:id="rId15">
         <w:r>
           <w:rPr>
             <w:rFonts w:ascii="Merriweather" w:cs="Merriweather" w:eastAsia="Merriweather" w:hAnsi="Merriweather"/>
@@ -897,7 +949,7 @@
           <w:szCs w:val="22"/>
         </w:rPr>
       </w:pPr>
-      <w:hyperlink r:id="rId15">
+      <w:hyperlink r:id="rId16">
         <w:r>
           <w:rPr>
             <w:rFonts w:ascii="Merriweather" w:cs="Merriweather" w:eastAsia="Merriweather" w:hAnsi="Merriweather"/>
@@ -1282,32 +1334,14 @@
         <w:ind w:right="300"/>
         <w:rPr>
           <w:rFonts w:ascii="Merriweather" w:cs="Merriweather" w:eastAsia="Merriweather" w:hAnsi="Merriweather"/>
+          <w:sz w:val="22"/>
+          <w:szCs w:val="22"/>
+        </w:rPr>
+      </w:pPr>
+      <w:r>
+        <w:rPr>
+          <w:rFonts w:ascii="Merriweather" w:cs="Merriweather" w:eastAsia="Merriweather" w:hAnsi="Merriweather"/>
           <w:b w:val="1"/>
-          <w:sz w:val="22"/>
-          <w:szCs w:val="22"/>
-        </w:rPr>
-      </w:pPr>
-      <w:r>
-        <w:rPr>
-          <w:rtl w:val="0"/>
-        </w:rPr>
-      </w:r>
-    </w:p>
-    <w:p>
-      <w:pPr>
-        <w:widowControl w:val="0"/>
-        <w:spacing w:before="60" w:line="240" w:lineRule="auto"/>
-        <w:ind w:right="300"/>
-        <w:rPr>
-          <w:rFonts w:ascii="Merriweather" w:cs="Merriweather" w:eastAsia="Merriweather" w:hAnsi="Merriweather"/>
-          <w:sz w:val="22"/>
-          <w:szCs w:val="22"/>
-        </w:rPr>
-      </w:pPr>
-      <w:r>
-        <w:rPr>
-          <w:rFonts w:ascii="Merriweather" w:cs="Merriweather" w:eastAsia="Merriweather" w:hAnsi="Merriweather"/>
-          <w:b w:val="1"/>
           <w:color w:val="000000"/>
           <w:sz w:val="22"/>
           <w:szCs w:val="22"/>
@@ -1336,9 +1370,9 @@
       </w:r>
     </w:p>
     <w:sectPr>
-      <w:headerReference r:id="rId16" w:type="first"/>
-      <w:headerReference r:id="rId17" w:type="default"/>
-      <w:footerReference r:id="rId18" w:type="first"/>
+      <w:headerReference r:id="rId17" w:type="first"/>
+      <w:headerReference r:id="rId18" w:type="default"/>
+      <w:footerReference r:id="rId19" w:type="first"/>
       <w:pgSz w:h="15840" w:w="12240" w:orient="portrait"/>
       <w:pgMar w:bottom="1080" w:top="450" w:left="1800" w:right="1800" w:header="0" w:footer="720"/>
       <w:pgNumType w:start="1"/>

</xml_diff>